<commit_message>
Added notes about fixing designations
</commit_message>
<xml_diff>
--- a/Commercial Data Request Shiny.docx
+++ b/Commercial Data Request Shiny.docx
@@ -71,12 +71,7 @@
         </w:numPr>
       </w:pPr>
       <w:r>
-        <w:t>Whether to highlight sensitive species (</w:t>
-      </w:r>
-      <w:bookmarkStart w:id="0" w:name="_GoBack"/>
-      <w:bookmarkEnd w:id="0"/>
-      <w:r>
-        <w:t>e.g. for EIA or woodland grant requests)</w:t>
+        <w:t>Whether to highlight sensitive species (e.g. for EIA or woodland grant requests)</w:t>
       </w:r>
     </w:p>
     <w:p>
@@ -853,6 +848,679 @@
         <w:rPr>
           <w:rFonts w:cstheme="minorHAnsi"/>
         </w:rPr>
+        <w:t>Fix designations by adding text to the All designations field:</w:t>
+      </w:r>
+    </w:p>
+    <w:p>
+      <w:pPr>
+        <w:pStyle w:val="ListParagraph"/>
+        <w:numPr>
+          <w:ilvl w:val="1"/>
+          <w:numId w:val="6"/>
+        </w:numPr>
+        <w:rPr>
+          <w:rFonts w:cstheme="minorHAnsi"/>
+        </w:rPr>
+      </w:pPr>
+      <w:r>
+        <w:rPr>
+          <w:rFonts w:cstheme="minorHAnsi"/>
+        </w:rPr>
+        <w:t>For species in the specified lists</w:t>
+      </w:r>
+      <w:r>
+        <w:rPr>
+          <w:rFonts w:cstheme="minorHAnsi"/>
+        </w:rPr>
+        <w:t xml:space="preserve"> for local BAPs </w:t>
+      </w:r>
+      <w:r>
+        <w:rPr>
+          <w:rFonts w:cstheme="minorHAnsi"/>
+        </w:rPr>
+        <w:t>(Northumberland, Durham and Tees Valley)</w:t>
+      </w:r>
+      <w:r>
+        <w:rPr>
+          <w:rFonts w:cstheme="minorHAnsi"/>
+        </w:rPr>
+        <w:t xml:space="preserve"> add </w:t>
+      </w:r>
+      <w:r>
+        <w:rPr>
+          <w:rFonts w:cstheme="minorHAnsi"/>
+        </w:rPr>
+        <w:t xml:space="preserve"> text </w:t>
+      </w:r>
+      <w:r>
+        <w:rPr>
+          <w:rFonts w:cstheme="minorHAnsi"/>
+        </w:rPr>
+        <w:t>denoting the appropriate local BAP</w:t>
+      </w:r>
+    </w:p>
+    <w:p>
+      <w:pPr>
+        <w:pStyle w:val="ListParagraph"/>
+        <w:numPr>
+          <w:ilvl w:val="1"/>
+          <w:numId w:val="6"/>
+        </w:numPr>
+        <w:rPr>
+          <w:rFonts w:cstheme="minorHAnsi"/>
+        </w:rPr>
+      </w:pPr>
+      <w:r>
+        <w:rPr>
+          <w:rFonts w:cstheme="minorHAnsi"/>
+        </w:rPr>
+        <w:t xml:space="preserve">Where the appropriate field is set add text relating to WACA </w:t>
+      </w:r>
+      <w:proofErr w:type="spellStart"/>
+      <w:r>
+        <w:rPr>
+          <w:rFonts w:cstheme="minorHAnsi"/>
+        </w:rPr>
+        <w:t>Sch</w:t>
+      </w:r>
+      <w:proofErr w:type="spellEnd"/>
+      <w:r>
+        <w:rPr>
+          <w:rFonts w:cstheme="minorHAnsi"/>
+        </w:rPr>
+        <w:t xml:space="preserve"> 9 </w:t>
+      </w:r>
+      <w:r>
+        <w:rPr>
+          <w:rFonts w:cstheme="minorHAnsi"/>
+        </w:rPr>
+        <w:t xml:space="preserve">Part 1 or </w:t>
+      </w:r>
+      <w:r>
+        <w:rPr>
+          <w:rFonts w:cstheme="minorHAnsi"/>
+        </w:rPr>
+        <w:t>2</w:t>
+      </w:r>
+    </w:p>
+    <w:p>
+      <w:pPr>
+        <w:pStyle w:val="ListParagraph"/>
+        <w:numPr>
+          <w:ilvl w:val="1"/>
+          <w:numId w:val="6"/>
+        </w:numPr>
+        <w:rPr>
+          <w:rFonts w:cstheme="minorHAnsi"/>
+        </w:rPr>
+      </w:pPr>
+      <w:r>
+        <w:rPr>
+          <w:rFonts w:cstheme="minorHAnsi"/>
+        </w:rPr>
+        <w:t>Add the text “Designation not provided” for:</w:t>
+      </w:r>
+      <w:bookmarkStart w:id="0" w:name="_GoBack"/>
+      <w:bookmarkEnd w:id="0"/>
+    </w:p>
+    <w:p>
+      <w:pPr>
+        <w:pStyle w:val="ListParagraph"/>
+        <w:numPr>
+          <w:ilvl w:val="2"/>
+          <w:numId w:val="6"/>
+        </w:numPr>
+        <w:rPr>
+          <w:rFonts w:cstheme="minorHAnsi"/>
+        </w:rPr>
+      </w:pPr>
+      <w:r>
+        <w:rPr>
+          <w:rFonts w:cstheme="minorHAnsi"/>
+        </w:rPr>
+        <w:lastRenderedPageBreak/>
+        <w:t>For all amphibians except “</w:t>
+      </w:r>
+      <w:proofErr w:type="spellStart"/>
+      <w:r>
+        <w:rPr>
+          <w:rFonts w:cstheme="minorHAnsi"/>
+        </w:rPr>
+        <w:t>Mesotriton</w:t>
+      </w:r>
+      <w:proofErr w:type="spellEnd"/>
+      <w:r>
+        <w:rPr>
+          <w:rFonts w:cstheme="minorHAnsi"/>
+        </w:rPr>
+        <w:t xml:space="preserve"> </w:t>
+      </w:r>
+      <w:proofErr w:type="spellStart"/>
+      <w:r>
+        <w:rPr>
+          <w:rFonts w:cstheme="minorHAnsi"/>
+        </w:rPr>
+        <w:t>alpestris</w:t>
+      </w:r>
+      <w:proofErr w:type="spellEnd"/>
+      <w:r>
+        <w:rPr>
+          <w:rFonts w:cstheme="minorHAnsi"/>
+        </w:rPr>
+        <w:t>”</w:t>
+      </w:r>
+    </w:p>
+    <w:p>
+      <w:pPr>
+        <w:pStyle w:val="ListParagraph"/>
+        <w:numPr>
+          <w:ilvl w:val="2"/>
+          <w:numId w:val="6"/>
+        </w:numPr>
+        <w:rPr>
+          <w:rFonts w:cstheme="minorHAnsi"/>
+        </w:rPr>
+      </w:pPr>
+      <w:r>
+        <w:rPr>
+          <w:rFonts w:cstheme="minorHAnsi"/>
+        </w:rPr>
+        <w:t>For specific species (</w:t>
+      </w:r>
+      <w:r>
+        <w:rPr>
+          <w:rFonts w:cstheme="minorHAnsi"/>
+        </w:rPr>
+        <w:t>"</w:t>
+      </w:r>
+      <w:proofErr w:type="spellStart"/>
+      <w:r>
+        <w:rPr>
+          <w:rFonts w:cstheme="minorHAnsi"/>
+        </w:rPr>
+        <w:t>Arvicola</w:t>
+      </w:r>
+      <w:proofErr w:type="spellEnd"/>
+      <w:r>
+        <w:rPr>
+          <w:rFonts w:cstheme="minorHAnsi"/>
+        </w:rPr>
+        <w:t>","</w:t>
+      </w:r>
+      <w:proofErr w:type="spellStart"/>
+      <w:r>
+        <w:rPr>
+          <w:rFonts w:cstheme="minorHAnsi"/>
+        </w:rPr>
+        <w:t>Lutra</w:t>
+      </w:r>
+      <w:proofErr w:type="spellEnd"/>
+      <w:r>
+        <w:rPr>
+          <w:rFonts w:cstheme="minorHAnsi"/>
+        </w:rPr>
+        <w:t>","</w:t>
+      </w:r>
+      <w:proofErr w:type="spellStart"/>
+      <w:r>
+        <w:rPr>
+          <w:rFonts w:cstheme="minorHAnsi"/>
+        </w:rPr>
+        <w:t>Meles</w:t>
+      </w:r>
+      <w:proofErr w:type="spellEnd"/>
+      <w:r>
+        <w:rPr>
+          <w:rFonts w:cstheme="minorHAnsi"/>
+        </w:rPr>
+        <w:t>"</w:t>
+      </w:r>
+      <w:r>
+        <w:rPr>
+          <w:rFonts w:cstheme="minorHAnsi"/>
+        </w:rPr>
+        <w:t xml:space="preserve"> and </w:t>
+      </w:r>
+      <w:r>
+        <w:rPr>
+          <w:rFonts w:cstheme="minorHAnsi"/>
+        </w:rPr>
+        <w:t>"</w:t>
+      </w:r>
+      <w:proofErr w:type="spellStart"/>
+      <w:r>
+        <w:rPr>
+          <w:rFonts w:cstheme="minorHAnsi"/>
+        </w:rPr>
+        <w:t>Sciurus</w:t>
+      </w:r>
+      <w:proofErr w:type="spellEnd"/>
+      <w:r>
+        <w:rPr>
+          <w:rFonts w:cstheme="minorHAnsi"/>
+        </w:rPr>
+        <w:t>"</w:t>
+      </w:r>
+      <w:r>
+        <w:rPr>
+          <w:rFonts w:cstheme="minorHAnsi"/>
+        </w:rPr>
+        <w:t>)</w:t>
+      </w:r>
+    </w:p>
+    <w:p>
+      <w:pPr>
+        <w:pStyle w:val="ListParagraph"/>
+        <w:numPr>
+          <w:ilvl w:val="2"/>
+          <w:numId w:val="6"/>
+        </w:numPr>
+        <w:rPr>
+          <w:rFonts w:cstheme="minorHAnsi"/>
+        </w:rPr>
+      </w:pPr>
+      <w:r>
+        <w:rPr>
+          <w:rFonts w:cstheme="minorHAnsi"/>
+        </w:rPr>
+        <w:t>For specific  groups ("fish, jawless (</w:t>
+      </w:r>
+      <w:proofErr w:type="spellStart"/>
+      <w:r>
+        <w:rPr>
+          <w:rFonts w:cstheme="minorHAnsi"/>
+        </w:rPr>
+        <w:t>Agnatha</w:t>
+      </w:r>
+      <w:proofErr w:type="spellEnd"/>
+      <w:r>
+        <w:rPr>
+          <w:rFonts w:cstheme="minorHAnsi"/>
+        </w:rPr>
+        <w:t xml:space="preserve">)" , "marine mammal" </w:t>
+      </w:r>
+      <w:r>
+        <w:rPr>
+          <w:rFonts w:cstheme="minorHAnsi"/>
+        </w:rPr>
+        <w:t>and</w:t>
+      </w:r>
+      <w:r>
+        <w:rPr>
+          <w:rFonts w:cstheme="minorHAnsi"/>
+        </w:rPr>
+        <w:t xml:space="preserve"> "reptile"</w:t>
+      </w:r>
+      <w:r>
+        <w:rPr>
+          <w:rFonts w:cstheme="minorHAnsi"/>
+        </w:rPr>
+        <w:t>)</w:t>
+      </w:r>
+    </w:p>
+    <w:p>
+      <w:pPr>
+        <w:pStyle w:val="ListParagraph"/>
+        <w:numPr>
+          <w:ilvl w:val="1"/>
+          <w:numId w:val="6"/>
+        </w:numPr>
+        <w:rPr>
+          <w:rFonts w:cstheme="minorHAnsi"/>
+        </w:rPr>
+      </w:pPr>
+      <w:r>
+        <w:rPr>
+          <w:rFonts w:cstheme="minorHAnsi"/>
+        </w:rPr>
+        <w:t>Add the text “</w:t>
+      </w:r>
+      <w:proofErr w:type="spellStart"/>
+      <w:r>
+        <w:rPr>
+          <w:rFonts w:cstheme="minorHAnsi"/>
+        </w:rPr>
+        <w:t>Waxcap</w:t>
+      </w:r>
+      <w:proofErr w:type="spellEnd"/>
+      <w:r>
+        <w:rPr>
+          <w:rFonts w:cstheme="minorHAnsi"/>
+        </w:rPr>
+        <w:t xml:space="preserve"> grassland indicator</w:t>
+      </w:r>
+      <w:r>
+        <w:rPr>
+          <w:rFonts w:cstheme="minorHAnsi"/>
+        </w:rPr>
+        <w:t xml:space="preserve">” for the </w:t>
+      </w:r>
+      <w:proofErr w:type="spellStart"/>
+      <w:r>
+        <w:rPr>
+          <w:rFonts w:cstheme="minorHAnsi"/>
+        </w:rPr>
+        <w:t>waxcap</w:t>
+      </w:r>
+      <w:proofErr w:type="spellEnd"/>
+      <w:r>
+        <w:rPr>
+          <w:rFonts w:cstheme="minorHAnsi"/>
+        </w:rPr>
+        <w:t xml:space="preserve"> species </w:t>
+      </w:r>
+      <w:r>
+        <w:rPr>
+          <w:rFonts w:cstheme="minorHAnsi"/>
+        </w:rPr>
+        <w:t>"</w:t>
+      </w:r>
+      <w:proofErr w:type="spellStart"/>
+      <w:r>
+        <w:rPr>
+          <w:rFonts w:cstheme="minorHAnsi"/>
+        </w:rPr>
+        <w:t>Hygrocybe</w:t>
+      </w:r>
+      <w:proofErr w:type="spellEnd"/>
+      <w:r>
+        <w:rPr>
+          <w:rFonts w:cstheme="minorHAnsi"/>
+        </w:rPr>
+        <w:t>", "</w:t>
+      </w:r>
+      <w:proofErr w:type="spellStart"/>
+      <w:r>
+        <w:rPr>
+          <w:rFonts w:cstheme="minorHAnsi"/>
+        </w:rPr>
+        <w:t>Entoloma</w:t>
+      </w:r>
+      <w:proofErr w:type="spellEnd"/>
+      <w:r>
+        <w:rPr>
+          <w:rFonts w:cstheme="minorHAnsi"/>
+        </w:rPr>
+        <w:t>", "</w:t>
+      </w:r>
+      <w:proofErr w:type="spellStart"/>
+      <w:r>
+        <w:rPr>
+          <w:rFonts w:cstheme="minorHAnsi"/>
+        </w:rPr>
+        <w:t>Clavaria</w:t>
+      </w:r>
+      <w:proofErr w:type="spellEnd"/>
+      <w:r>
+        <w:rPr>
+          <w:rFonts w:cstheme="minorHAnsi"/>
+        </w:rPr>
+        <w:t>", "</w:t>
+      </w:r>
+      <w:proofErr w:type="spellStart"/>
+      <w:r>
+        <w:rPr>
+          <w:rFonts w:cstheme="minorHAnsi"/>
+        </w:rPr>
+        <w:t>Microglossum</w:t>
+      </w:r>
+      <w:proofErr w:type="spellEnd"/>
+      <w:r>
+        <w:rPr>
+          <w:rFonts w:cstheme="minorHAnsi"/>
+        </w:rPr>
+        <w:t>", "</w:t>
+      </w:r>
+      <w:proofErr w:type="spellStart"/>
+      <w:r>
+        <w:rPr>
+          <w:rFonts w:cstheme="minorHAnsi"/>
+        </w:rPr>
+        <w:t>Geoglossum</w:t>
+      </w:r>
+      <w:proofErr w:type="spellEnd"/>
+      <w:r>
+        <w:rPr>
+          <w:rFonts w:cstheme="minorHAnsi"/>
+        </w:rPr>
+        <w:t>", "</w:t>
+      </w:r>
+      <w:proofErr w:type="spellStart"/>
+      <w:r>
+        <w:rPr>
+          <w:rFonts w:cstheme="minorHAnsi"/>
+        </w:rPr>
+        <w:t>Dermoloma</w:t>
+      </w:r>
+      <w:proofErr w:type="spellEnd"/>
+      <w:r>
+        <w:rPr>
+          <w:rFonts w:cstheme="minorHAnsi"/>
+        </w:rPr>
+        <w:t>", "</w:t>
+      </w:r>
+      <w:proofErr w:type="spellStart"/>
+      <w:r>
+        <w:rPr>
+          <w:rFonts w:cstheme="minorHAnsi"/>
+        </w:rPr>
+        <w:t>Porpoloma</w:t>
+      </w:r>
+      <w:proofErr w:type="spellEnd"/>
+      <w:r>
+        <w:rPr>
+          <w:rFonts w:cstheme="minorHAnsi"/>
+        </w:rPr>
+        <w:t>", "</w:t>
+      </w:r>
+      <w:proofErr w:type="spellStart"/>
+      <w:r>
+        <w:rPr>
+          <w:rFonts w:cstheme="minorHAnsi"/>
+        </w:rPr>
+        <w:t>Camarophyllopsis</w:t>
+      </w:r>
+      <w:proofErr w:type="spellEnd"/>
+      <w:r>
+        <w:rPr>
+          <w:rFonts w:cstheme="minorHAnsi"/>
+        </w:rPr>
+        <w:t>", "</w:t>
+      </w:r>
+      <w:proofErr w:type="spellStart"/>
+      <w:r>
+        <w:rPr>
+          <w:rFonts w:cstheme="minorHAnsi"/>
+        </w:rPr>
+        <w:t>Clavulinopsis</w:t>
+      </w:r>
+      <w:proofErr w:type="spellEnd"/>
+      <w:r>
+        <w:rPr>
+          <w:rFonts w:cstheme="minorHAnsi"/>
+        </w:rPr>
+        <w:t>", "</w:t>
+      </w:r>
+      <w:proofErr w:type="spellStart"/>
+      <w:r>
+        <w:rPr>
+          <w:rFonts w:cstheme="minorHAnsi"/>
+        </w:rPr>
+        <w:t>Ramariopsis</w:t>
+      </w:r>
+      <w:proofErr w:type="spellEnd"/>
+      <w:r>
+        <w:rPr>
+          <w:rFonts w:cstheme="minorHAnsi"/>
+        </w:rPr>
+        <w:t>", "</w:t>
+      </w:r>
+      <w:proofErr w:type="spellStart"/>
+      <w:r>
+        <w:rPr>
+          <w:rFonts w:cstheme="minorHAnsi"/>
+        </w:rPr>
+        <w:t>Trichoglossum</w:t>
+      </w:r>
+      <w:proofErr w:type="spellEnd"/>
+      <w:r>
+        <w:rPr>
+          <w:rFonts w:cstheme="minorHAnsi"/>
+        </w:rPr>
+        <w:t>", "</w:t>
+      </w:r>
+      <w:proofErr w:type="spellStart"/>
+      <w:r>
+        <w:rPr>
+          <w:rFonts w:cstheme="minorHAnsi"/>
+        </w:rPr>
+        <w:t>Glutinoglossum</w:t>
+      </w:r>
+      <w:proofErr w:type="spellEnd"/>
+      <w:r>
+        <w:rPr>
+          <w:rFonts w:cstheme="minorHAnsi"/>
+        </w:rPr>
+        <w:t>", "</w:t>
+      </w:r>
+      <w:proofErr w:type="spellStart"/>
+      <w:r>
+        <w:rPr>
+          <w:rFonts w:cstheme="minorHAnsi"/>
+        </w:rPr>
+        <w:t>Cuphophyllus</w:t>
+      </w:r>
+      <w:proofErr w:type="spellEnd"/>
+      <w:r>
+        <w:rPr>
+          <w:rFonts w:cstheme="minorHAnsi"/>
+        </w:rPr>
+        <w:t>", "</w:t>
+      </w:r>
+      <w:proofErr w:type="spellStart"/>
+      <w:r>
+        <w:rPr>
+          <w:rFonts w:cstheme="minorHAnsi"/>
+        </w:rPr>
+        <w:t>Porpolomopsis</w:t>
+      </w:r>
+      <w:proofErr w:type="spellEnd"/>
+      <w:r>
+        <w:rPr>
+          <w:rFonts w:cstheme="minorHAnsi"/>
+        </w:rPr>
+        <w:t>", "</w:t>
+      </w:r>
+      <w:proofErr w:type="spellStart"/>
+      <w:r>
+        <w:rPr>
+          <w:rFonts w:cstheme="minorHAnsi"/>
+        </w:rPr>
+        <w:t>Neohygrocybe</w:t>
+      </w:r>
+      <w:proofErr w:type="spellEnd"/>
+      <w:r>
+        <w:rPr>
+          <w:rFonts w:cstheme="minorHAnsi"/>
+        </w:rPr>
+        <w:t>", "</w:t>
+      </w:r>
+      <w:proofErr w:type="spellStart"/>
+      <w:r>
+        <w:rPr>
+          <w:rFonts w:cstheme="minorHAnsi"/>
+        </w:rPr>
+        <w:t>Gliophorus</w:t>
+      </w:r>
+      <w:proofErr w:type="spellEnd"/>
+      <w:r>
+        <w:rPr>
+          <w:rFonts w:cstheme="minorHAnsi"/>
+        </w:rPr>
+        <w:t>", "</w:t>
+      </w:r>
+      <w:proofErr w:type="spellStart"/>
+      <w:r>
+        <w:rPr>
+          <w:rFonts w:cstheme="minorHAnsi"/>
+        </w:rPr>
+        <w:t>Gloioxanthomyces</w:t>
+      </w:r>
+      <w:proofErr w:type="spellEnd"/>
+      <w:r>
+        <w:rPr>
+          <w:rFonts w:cstheme="minorHAnsi"/>
+        </w:rPr>
+        <w:t>", "</w:t>
+      </w:r>
+      <w:proofErr w:type="spellStart"/>
+      <w:r>
+        <w:rPr>
+          <w:rFonts w:cstheme="minorHAnsi"/>
+        </w:rPr>
+        <w:t>Hodophilus</w:t>
+      </w:r>
+      <w:proofErr w:type="spellEnd"/>
+      <w:r>
+        <w:rPr>
+          <w:rFonts w:cstheme="minorHAnsi"/>
+        </w:rPr>
+        <w:t>"</w:t>
+      </w:r>
+      <w:r>
+        <w:rPr>
+          <w:rFonts w:cstheme="minorHAnsi"/>
+        </w:rPr>
+        <w:t xml:space="preserve"> and </w:t>
+      </w:r>
+      <w:r>
+        <w:rPr>
+          <w:rFonts w:cstheme="minorHAnsi"/>
+        </w:rPr>
+        <w:t xml:space="preserve"> "</w:t>
+      </w:r>
+      <w:proofErr w:type="spellStart"/>
+      <w:r>
+        <w:rPr>
+          <w:rFonts w:cstheme="minorHAnsi"/>
+        </w:rPr>
+        <w:t>Pseudotricholoma</w:t>
+      </w:r>
+      <w:proofErr w:type="spellEnd"/>
+      <w:r>
+        <w:rPr>
+          <w:rFonts w:cstheme="minorHAnsi"/>
+        </w:rPr>
+        <w:t>"</w:t>
+      </w:r>
+    </w:p>
+    <w:p>
+      <w:pPr>
+        <w:pStyle w:val="ListParagraph"/>
+        <w:numPr>
+          <w:ilvl w:val="1"/>
+          <w:numId w:val="6"/>
+        </w:numPr>
+        <w:rPr>
+          <w:rFonts w:cstheme="minorHAnsi"/>
+        </w:rPr>
+      </w:pPr>
+    </w:p>
+    <w:p>
+      <w:pPr>
+        <w:pStyle w:val="ListParagraph"/>
+        <w:numPr>
+          <w:ilvl w:val="0"/>
+          <w:numId w:val="6"/>
+        </w:numPr>
+        <w:rPr>
+          <w:rFonts w:cstheme="minorHAnsi"/>
+        </w:rPr>
+      </w:pPr>
+      <w:r>
+        <w:rPr>
+          <w:rFonts w:cstheme="minorHAnsi"/>
+        </w:rPr>
         <w:t>Calculate eastings and northings</w:t>
       </w:r>
     </w:p>
@@ -943,7 +1611,6 @@
         <w:rPr>
           <w:rFonts w:cstheme="minorHAnsi"/>
         </w:rPr>
-        <w:lastRenderedPageBreak/>
         <w:t>House numbers in location</w:t>
       </w:r>
     </w:p>

</xml_diff>